<commit_message>
Bổ sung các tài liệu liên quan đến DB test
</commit_message>
<xml_diff>
--- a/DB_TestReport.docx
+++ b/DB_TestReport.docx
@@ -1052,6 +1052,9 @@
             </w:pPr>
             <w:r>
               <w:t>Vi phạm ràng buộc khóa ngoại</w:t>
+            </w:r>
+            <w:r>
+              <w:t xml:space="preserve"> Curriculum</w:t>
             </w:r>
           </w:p>
         </w:tc>
@@ -2608,6 +2611,7 @@
   <w:style w:type="character" w:default="1" w:styleId="DefaultParagraphFont">
     <w:name w:val="Default Paragraph Font"/>
     <w:uiPriority w:val="1"/>
+    <w:semiHidden/>
     <w:unhideWhenUsed/>
   </w:style>
   <w:style w:type="table" w:default="1" w:styleId="TableNormal">

</xml_diff>